<commit_message>
Adding completed Project Plan v1
Please review the project plan
</commit_message>
<xml_diff>
--- a/Documentation/Resumes/Hieu Hanh Resume.docx
+++ b/Documentation/Resumes/Hieu Hanh Resume.docx
@@ -9,12 +9,21 @@
           <w:lang w:val="en-AU"/>
         </w:rPr>
       </w:pPr>
+      <w:proofErr w:type="spellStart"/>
       <w:r>
         <w:rPr>
           <w:b/>
           <w:lang w:val="en-AU"/>
         </w:rPr>
-        <w:t>Hieu Hanh Tran</w:t>
+        <w:t>Hieu</w:t>
+      </w:r>
+      <w:proofErr w:type="spellEnd"/>
+      <w:r>
+        <w:rPr>
+          <w:b/>
+          <w:lang w:val="en-AU"/>
+        </w:rPr>
+        <w:t xml:space="preserve"> Hanh Tran</w:t>
       </w:r>
     </w:p>
     <w:p>
@@ -363,7 +372,23 @@
           <w:rFonts w:ascii="Arial" w:hAnsi="Arial" w:cs="Arial"/>
           <w:color w:val="000000"/>
         </w:rPr>
-        <w:t>: Onlinw meeting</w:t>
+        <w:t>: Onlin</w:t>
+      </w:r>
+      <w:r>
+        <w:rPr>
+          <w:rFonts w:ascii="Arial" w:hAnsi="Arial" w:cs="Arial"/>
+          <w:color w:val="000000"/>
+        </w:rPr>
+        <w:t>e</w:t>
+      </w:r>
+      <w:bookmarkStart w:id="0" w:name="_GoBack"/>
+      <w:bookmarkEnd w:id="0"/>
+      <w:r>
+        <w:rPr>
+          <w:rFonts w:ascii="Arial" w:hAnsi="Arial" w:cs="Arial"/>
+          <w:color w:val="000000"/>
+        </w:rPr>
+        <w:t xml:space="preserve"> meeting</w:t>
       </w:r>
     </w:p>
     <w:p>
@@ -467,16 +492,7 @@
           <w:rFonts w:ascii="Arial" w:hAnsi="Arial" w:cs="Arial"/>
           <w:color w:val="000000"/>
         </w:rPr>
-        <w:t>Suggestion for the project: follow the team charter rules, define the detail plan and goals for the project, utilise the teamwork performance, make sure the goals</w:t>
-      </w:r>
-      <w:bookmarkStart w:id="0" w:name="_GoBack"/>
-      <w:bookmarkEnd w:id="0"/>
-      <w:r>
-        <w:rPr>
-          <w:rFonts w:ascii="Arial" w:hAnsi="Arial" w:cs="Arial"/>
-          <w:color w:val="000000"/>
-        </w:rPr>
-        <w:t xml:space="preserve"> will be achieved.</w:t>
+        <w:t>Suggestion for the project: follow the team charter rules, define the detail plan and goals for the project, utilise the teamwork performance, make sure the goals will be achieved.</w:t>
       </w:r>
     </w:p>
     <w:p>

</xml_diff>